<commit_message>
Display all Authors and Search Author
</commit_message>
<xml_diff>
--- a/document/Basic Website using Node JS, Express JS, MongoDB.docx
+++ b/document/Basic Website using Node JS, Express JS, MongoDB.docx
@@ -172,58 +172,6 @@
                             </w:r>
                           </w:p>
                           <w:p/>
-                          <w:p>
-                            <w:r>
-                              <w:t xml:space="preserve">Express has no easy way to access </w:t>
-                            </w:r>
-                            <w:proofErr w:type="spellStart"/>
-                            <w:proofErr w:type="gramStart"/>
-                            <w:r>
-                              <w:t>variables..</w:t>
-                            </w:r>
-                            <w:proofErr w:type="gramEnd"/>
-                            <w:r>
-                              <w:t>hence</w:t>
-                            </w:r>
-                            <w:proofErr w:type="spellEnd"/>
-                            <w:r>
-                              <w:t xml:space="preserve"> we have to install library</w:t>
-                            </w:r>
-                          </w:p>
-                          <w:p>
-                            <w:proofErr w:type="spellStart"/>
-                            <w:proofErr w:type="gramStart"/>
-                            <w:r>
-                              <w:t>Cmd</w:t>
-                            </w:r>
-                            <w:proofErr w:type="spellEnd"/>
-                            <w:r>
-                              <w:t xml:space="preserve"> :</w:t>
-                            </w:r>
-                            <w:proofErr w:type="gramEnd"/>
-                            <w:r>
-                              <w:t xml:space="preserve">    </w:t>
-                            </w:r>
-                            <w:proofErr w:type="spellStart"/>
-                            <w:r>
-                              <w:t>npm</w:t>
-                            </w:r>
-                            <w:proofErr w:type="spellEnd"/>
-                            <w:r>
-                              <w:t xml:space="preserve"> </w:t>
-                            </w:r>
-                            <w:proofErr w:type="spellStart"/>
-                            <w:r>
-                              <w:t>i</w:t>
-                            </w:r>
-                            <w:proofErr w:type="spellEnd"/>
-                            <w:r>
-                              <w:t xml:space="preserve"> body-parser</w:t>
-                            </w:r>
-                            <w:bookmarkStart w:id="0" w:name="_GoBack"/>
-                            <w:bookmarkEnd w:id="0"/>
-                          </w:p>
-                          <w:p/>
                         </w:txbxContent>
                       </wps:txbx>
                       <wps:bodyPr rot="0" vert="horz" wrap="square" lIns="91440" tIns="45720" rIns="91440" bIns="45720" anchor="t" anchorCtr="0">
@@ -300,58 +248,6 @@
                       </w:r>
                     </w:p>
                     <w:p/>
-                    <w:p>
-                      <w:r>
-                        <w:t xml:space="preserve">Express has no easy way to access </w:t>
-                      </w:r>
-                      <w:proofErr w:type="spellStart"/>
-                      <w:proofErr w:type="gramStart"/>
-                      <w:r>
-                        <w:t>variables..</w:t>
-                      </w:r>
-                      <w:proofErr w:type="gramEnd"/>
-                      <w:r>
-                        <w:t>hence</w:t>
-                      </w:r>
-                      <w:proofErr w:type="spellEnd"/>
-                      <w:r>
-                        <w:t xml:space="preserve"> we have to install library</w:t>
-                      </w:r>
-                    </w:p>
-                    <w:p>
-                      <w:proofErr w:type="spellStart"/>
-                      <w:proofErr w:type="gramStart"/>
-                      <w:r>
-                        <w:t>Cmd</w:t>
-                      </w:r>
-                      <w:proofErr w:type="spellEnd"/>
-                      <w:r>
-                        <w:t xml:space="preserve"> :</w:t>
-                      </w:r>
-                      <w:proofErr w:type="gramEnd"/>
-                      <w:r>
-                        <w:t xml:space="preserve">    </w:t>
-                      </w:r>
-                      <w:proofErr w:type="spellStart"/>
-                      <w:r>
-                        <w:t>npm</w:t>
-                      </w:r>
-                      <w:proofErr w:type="spellEnd"/>
-                      <w:r>
-                        <w:t xml:space="preserve"> </w:t>
-                      </w:r>
-                      <w:proofErr w:type="spellStart"/>
-                      <w:r>
-                        <w:t>i</w:t>
-                      </w:r>
-                      <w:proofErr w:type="spellEnd"/>
-                      <w:r>
-                        <w:t xml:space="preserve"> body-parser</w:t>
-                      </w:r>
-                      <w:bookmarkStart w:id="1" w:name="_GoBack"/>
-                      <w:bookmarkEnd w:id="1"/>
-                    </w:p>
-                    <w:p/>
                   </w:txbxContent>
                 </v:textbox>
                 <w10:wrap type="square"/>
@@ -4231,7 +4127,130 @@
       </w:hyperlink>
     </w:p>
     <w:p/>
+    <w:p>
+      <w:r>
+        <w:lastRenderedPageBreak/>
+        <w:t xml:space="preserve">Express has no easy way to access </w:t>
+      </w:r>
+      <w:proofErr w:type="spellStart"/>
+      <w:proofErr w:type="gramStart"/>
+      <w:r>
+        <w:t>variables..</w:t>
+      </w:r>
+      <w:proofErr w:type="gramEnd"/>
+      <w:r>
+        <w:t>hence</w:t>
+      </w:r>
+      <w:proofErr w:type="spellEnd"/>
+      <w:r>
+        <w:t xml:space="preserve"> we have to install library</w:t>
+      </w:r>
+    </w:p>
+    <w:p>
+      <w:proofErr w:type="spellStart"/>
+      <w:proofErr w:type="gramStart"/>
+      <w:r>
+        <w:t>Cmd</w:t>
+      </w:r>
+      <w:proofErr w:type="spellEnd"/>
+      <w:r>
+        <w:t xml:space="preserve"> :</w:t>
+      </w:r>
+      <w:proofErr w:type="gramEnd"/>
+      <w:r>
+        <w:t xml:space="preserve">    </w:t>
+      </w:r>
+      <w:proofErr w:type="spellStart"/>
+      <w:r>
+        <w:t>npm</w:t>
+      </w:r>
+      <w:proofErr w:type="spellEnd"/>
+      <w:r>
+        <w:t xml:space="preserve"> </w:t>
+      </w:r>
+      <w:proofErr w:type="spellStart"/>
+      <w:r>
+        <w:t>i</w:t>
+      </w:r>
+      <w:proofErr w:type="spellEnd"/>
+      <w:r>
+        <w:t xml:space="preserve"> body-parser</w:t>
+      </w:r>
+    </w:p>
     <w:p/>
+    <w:p>
+      <w:r>
+        <w:t xml:space="preserve">While creating applications inside our </w:t>
+      </w:r>
+      <w:proofErr w:type="spellStart"/>
+      <w:r>
+        <w:t>ejs</w:t>
+      </w:r>
+      <w:proofErr w:type="spellEnd"/>
+      <w:r>
+        <w:t xml:space="preserve"> files, you will have variables that will sometimes be set and sometimes not set.</w:t>
+      </w:r>
+    </w:p>
+    <w:p>
+      <w:r>
+        <w:t xml:space="preserve">If your variable is not </w:t>
+      </w:r>
+      <w:proofErr w:type="gramStart"/>
+      <w:r>
+        <w:t>set</w:t>
+      </w:r>
+      <w:proofErr w:type="gramEnd"/>
+      <w:r>
+        <w:t xml:space="preserve"> then do the following</w:t>
+      </w:r>
+    </w:p>
+    <w:p>
+      <w:r>
+        <w:t xml:space="preserve">&lt;% </w:t>
+      </w:r>
+      <w:proofErr w:type="gramStart"/>
+      <w:r>
+        <w:t>if(</w:t>
+      </w:r>
+      <w:proofErr w:type="spellStart"/>
+      <w:proofErr w:type="gramEnd"/>
+      <w:r>
+        <w:t>locals.errorMessage</w:t>
+      </w:r>
+      <w:proofErr w:type="spellEnd"/>
+      <w:r>
+        <w:t xml:space="preserve"> != null) {%&gt;</w:t>
+      </w:r>
+    </w:p>
+    <w:p>
+      <w:r>
+        <w:t xml:space="preserve">    &lt;%= errorMessage %&gt;</w:t>
+      </w:r>
+    </w:p>
+    <w:p>
+      <w:r>
+        <w:t>&lt;% } %&gt;</w:t>
+      </w:r>
+    </w:p>
+    <w:p>
+      <w:r>
+        <w:t>Here errorMessage was not defined ...so to check if its set or not we are using locals in an if statement.</w:t>
+      </w:r>
+    </w:p>
+    <w:p>
+      <w:bookmarkStart w:id="0" w:name="_GoBack"/>
+      <w:bookmarkEnd w:id="0"/>
+    </w:p>
+    <w:p>
+      <w:proofErr w:type="gramStart"/>
+      <w:r>
+        <w:t>JavaScript :</w:t>
+      </w:r>
+      <w:proofErr w:type="gramEnd"/>
+      <w:r>
+        <w:t xml:space="preserve"> Promises, Async..await</w:t>
+      </w:r>
+    </w:p>
     <w:p/>
     <w:p/>
     <w:p/>
@@ -4932,6 +4951,18 @@
       <w:u w:val="single"/>
     </w:rPr>
   </w:style>
+  <w:style w:type="character" w:styleId="FollowedHyperlink">
+    <w:name w:val="FollowedHyperlink"/>
+    <w:basedOn w:val="DefaultParagraphFont"/>
+    <w:uiPriority w:val="99"/>
+    <w:semiHidden/>
+    <w:unhideWhenUsed/>
+    <w:rsid w:val="003779CA"/>
+    <w:rPr>
+      <w:color w:val="954F72" w:themeColor="followedHyperlink"/>
+      <w:u w:val="single"/>
+    </w:rPr>
+  </w:style>
 </w:styles>
 </file>
 

</xml_diff>